<commit_message>
chore: added documentation pages
</commit_message>
<xml_diff>
--- a/documentation/Lifeline Innovation Documentation.docx
+++ b/documentation/Lifeline Innovation Documentation.docx
@@ -33,12 +33,12 @@
           <wp:inline distB="114300" distT="114300" distL="114300" distR="114300">
             <wp:extent cx="2037292" cy="357188"/>
             <wp:effectExtent b="0" l="0" r="0" t="0"/>
-            <wp:docPr id="33" name="image3.jpg"/>
+            <wp:docPr id="33" name="image4.jpg"/>
             <a:graphic>
               <a:graphicData uri="http://schemas.openxmlformats.org/drawingml/2006/picture">
                 <pic:pic>
                   <pic:nvPicPr>
-                    <pic:cNvPr id="0" name="image3.jpg"/>
+                    <pic:cNvPr id="0" name="image4.jpg"/>
                     <pic:cNvPicPr preferRelativeResize="0"/>
                   </pic:nvPicPr>
                   <pic:blipFill>
@@ -278,7 +278,7 @@
           <w:szCs w:val="24"/>
           <w:rtl w:val="0"/>
         </w:rPr>
-        <w:t xml:space="preserve">ICT Track Mentor’s Name</w:t>
+        <w:t xml:space="preserve">ICT Track Mentor: Sidney Ochieng</w:t>
       </w:r>
     </w:p>
     <w:p>
@@ -1418,12 +1418,12 @@
           <wp:inline distB="114300" distT="114300" distL="114300" distR="114300">
             <wp:extent cx="5943600" cy="3378200"/>
             <wp:effectExtent b="0" l="0" r="0" t="0"/>
-            <wp:docPr id="26" name="image5.png"/>
+            <wp:docPr id="26" name="image14.png"/>
             <a:graphic>
               <a:graphicData uri="http://schemas.openxmlformats.org/drawingml/2006/picture">
                 <pic:pic>
                   <pic:nvPicPr>
-                    <pic:cNvPr id="0" name="image5.png"/>
+                    <pic:cNvPr id="0" name="image14.png"/>
                     <pic:cNvPicPr preferRelativeResize="0"/>
                   </pic:nvPicPr>
                   <pic:blipFill>
@@ -2311,12 +2311,12 @@
           <wp:inline distB="114300" distT="114300" distL="114300" distR="114300">
             <wp:extent cx="5943600" cy="2578100"/>
             <wp:effectExtent b="0" l="0" r="0" t="0"/>
-            <wp:docPr id="22" name="image18.png"/>
+            <wp:docPr id="22" name="image11.png"/>
             <a:graphic>
               <a:graphicData uri="http://schemas.openxmlformats.org/drawingml/2006/picture">
                 <pic:pic>
                   <pic:nvPicPr>
-                    <pic:cNvPr id="0" name="image18.png"/>
+                    <pic:cNvPr id="0" name="image11.png"/>
                     <pic:cNvPicPr preferRelativeResize="0"/>
                   </pic:nvPicPr>
                   <pic:blipFill>
@@ -2368,12 +2368,12 @@
           <wp:inline distB="114300" distT="114300" distL="114300" distR="114300">
             <wp:extent cx="5943600" cy="2590800"/>
             <wp:effectExtent b="0" l="0" r="0" t="0"/>
-            <wp:docPr id="32" name="image15.png"/>
+            <wp:docPr id="32" name="image5.png"/>
             <a:graphic>
               <a:graphicData uri="http://schemas.openxmlformats.org/drawingml/2006/picture">
                 <pic:pic>
                   <pic:nvPicPr>
-                    <pic:cNvPr id="0" name="image15.png"/>
+                    <pic:cNvPr id="0" name="image5.png"/>
                     <pic:cNvPicPr preferRelativeResize="0"/>
                   </pic:nvPicPr>
                   <pic:blipFill>
@@ -2447,12 +2447,12 @@
           <wp:inline distB="114300" distT="114300" distL="114300" distR="114300">
             <wp:extent cx="5943600" cy="2628900"/>
             <wp:effectExtent b="0" l="0" r="0" t="0"/>
-            <wp:docPr id="30" name="image16.png"/>
+            <wp:docPr id="30" name="image8.png"/>
             <a:graphic>
               <a:graphicData uri="http://schemas.openxmlformats.org/drawingml/2006/picture">
                 <pic:pic>
                   <pic:nvPicPr>
-                    <pic:cNvPr id="0" name="image16.png"/>
+                    <pic:cNvPr id="0" name="image8.png"/>
                     <pic:cNvPicPr preferRelativeResize="0"/>
                   </pic:nvPicPr>
                   <pic:blipFill>
@@ -2504,12 +2504,12 @@
           <wp:inline distB="114300" distT="114300" distL="114300" distR="114300">
             <wp:extent cx="5943600" cy="2628900"/>
             <wp:effectExtent b="0" l="0" r="0" t="0"/>
-            <wp:docPr id="31" name="image7.png"/>
+            <wp:docPr id="31" name="image12.png"/>
             <a:graphic>
               <a:graphicData uri="http://schemas.openxmlformats.org/drawingml/2006/picture">
                 <pic:pic>
                   <pic:nvPicPr>
-                    <pic:cNvPr id="0" name="image7.png"/>
+                    <pic:cNvPr id="0" name="image12.png"/>
                     <pic:cNvPicPr preferRelativeResize="0"/>
                   </pic:nvPicPr>
                   <pic:blipFill>
@@ -2600,12 +2600,12 @@
           <wp:inline distB="114300" distT="114300" distL="114300" distR="114300">
             <wp:extent cx="5943600" cy="2578100"/>
             <wp:effectExtent b="0" l="0" r="0" t="0"/>
-            <wp:docPr id="27" name="image14.png"/>
+            <wp:docPr id="27" name="image10.png"/>
             <a:graphic>
               <a:graphicData uri="http://schemas.openxmlformats.org/drawingml/2006/picture">
                 <pic:pic>
                   <pic:nvPicPr>
-                    <pic:cNvPr id="0" name="image14.png"/>
+                    <pic:cNvPr id="0" name="image10.png"/>
                     <pic:cNvPicPr preferRelativeResize="0"/>
                   </pic:nvPicPr>
                   <pic:blipFill>
@@ -2657,12 +2657,12 @@
           <wp:inline distB="114300" distT="114300" distL="114300" distR="114300">
             <wp:extent cx="5943600" cy="2527300"/>
             <wp:effectExtent b="0" l="0" r="0" t="0"/>
-            <wp:docPr id="21" name="image6.png"/>
+            <wp:docPr id="21" name="image7.png"/>
             <a:graphic>
               <a:graphicData uri="http://schemas.openxmlformats.org/drawingml/2006/picture">
                 <pic:pic>
                   <pic:nvPicPr>
-                    <pic:cNvPr id="0" name="image6.png"/>
+                    <pic:cNvPr id="0" name="image7.png"/>
                     <pic:cNvPicPr preferRelativeResize="0"/>
                   </pic:nvPicPr>
                   <pic:blipFill>
@@ -2736,12 +2736,12 @@
           <wp:inline distB="114300" distT="114300" distL="114300" distR="114300">
             <wp:extent cx="5943600" cy="2578100"/>
             <wp:effectExtent b="0" l="0" r="0" t="0"/>
-            <wp:docPr id="29" name="image2.png"/>
+            <wp:docPr id="29" name="image3.png"/>
             <a:graphic>
               <a:graphicData uri="http://schemas.openxmlformats.org/drawingml/2006/picture">
                 <pic:pic>
                   <pic:nvPicPr>
-                    <pic:cNvPr id="0" name="image2.png"/>
+                    <pic:cNvPr id="0" name="image3.png"/>
                     <pic:cNvPicPr preferRelativeResize="0"/>
                   </pic:nvPicPr>
                   <pic:blipFill>
@@ -2793,12 +2793,12 @@
           <wp:inline distB="114300" distT="114300" distL="114300" distR="114300">
             <wp:extent cx="5943600" cy="2590800"/>
             <wp:effectExtent b="0" l="0" r="0" t="0"/>
-            <wp:docPr id="24" name="image9.png"/>
+            <wp:docPr id="24" name="image1.png"/>
             <a:graphic>
               <a:graphicData uri="http://schemas.openxmlformats.org/drawingml/2006/picture">
                 <pic:pic>
                   <pic:nvPicPr>
-                    <pic:cNvPr id="0" name="image9.png"/>
+                    <pic:cNvPr id="0" name="image1.png"/>
                     <pic:cNvPicPr preferRelativeResize="0"/>
                   </pic:nvPicPr>
                   <pic:blipFill>
@@ -2894,12 +2894,12 @@
           <wp:inline distB="114300" distT="114300" distL="114300" distR="114300">
             <wp:extent cx="5943600" cy="3606800"/>
             <wp:effectExtent b="0" l="0" r="0" t="0"/>
-            <wp:docPr id="25" name="image12.png"/>
+            <wp:docPr id="25" name="image9.png"/>
             <a:graphic>
               <a:graphicData uri="http://schemas.openxmlformats.org/drawingml/2006/picture">
                 <pic:pic>
                   <pic:nvPicPr>
-                    <pic:cNvPr id="0" name="image12.png"/>
+                    <pic:cNvPr id="0" name="image9.png"/>
                     <pic:cNvPicPr preferRelativeResize="0"/>
                   </pic:nvPicPr>
                   <pic:blipFill>
@@ -2951,12 +2951,12 @@
           <wp:inline distB="114300" distT="114300" distL="114300" distR="114300">
             <wp:extent cx="5943600" cy="3098800"/>
             <wp:effectExtent b="0" l="0" r="0" t="0"/>
-            <wp:docPr id="28" name="image4.png"/>
+            <wp:docPr id="28" name="image6.png"/>
             <a:graphic>
               <a:graphicData uri="http://schemas.openxmlformats.org/drawingml/2006/picture">
                 <pic:pic>
                   <pic:nvPicPr>
-                    <pic:cNvPr id="0" name="image4.png"/>
+                    <pic:cNvPr id="0" name="image6.png"/>
                     <pic:cNvPicPr preferRelativeResize="0"/>
                   </pic:nvPicPr>
                   <pic:blipFill>
@@ -3030,12 +3030,12 @@
           <wp:inline distB="114300" distT="114300" distL="114300" distR="114300">
             <wp:extent cx="5943600" cy="2832100"/>
             <wp:effectExtent b="0" l="0" r="0" t="0"/>
-            <wp:docPr id="23" name="image1.png"/>
+            <wp:docPr id="23" name="image2.png"/>
             <a:graphic>
               <a:graphicData uri="http://schemas.openxmlformats.org/drawingml/2006/picture">
                 <pic:pic>
                   <pic:nvPicPr>
-                    <pic:cNvPr id="0" name="image1.png"/>
+                    <pic:cNvPr id="0" name="image2.png"/>
                     <pic:cNvPicPr preferRelativeResize="0"/>
                   </pic:nvPicPr>
                   <pic:blipFill>
@@ -4107,12 +4107,12 @@
           <wp:inline distB="114300" distT="114300" distL="114300" distR="114300">
             <wp:extent cx="5943600" cy="2290763"/>
             <wp:effectExtent b="0" l="0" r="0" t="0"/>
-            <wp:docPr id="39" name="image17.png"/>
+            <wp:docPr id="39" name="image13.png"/>
             <a:graphic>
               <a:graphicData uri="http://schemas.openxmlformats.org/drawingml/2006/picture">
                 <pic:pic>
                   <pic:nvPicPr>
-                    <pic:cNvPr id="0" name="image17.png"/>
+                    <pic:cNvPr id="0" name="image13.png"/>
                     <pic:cNvPicPr preferRelativeResize="0"/>
                   </pic:nvPicPr>
                   <pic:blipFill>
@@ -4158,12 +4158,12 @@
           <wp:inline distB="114300" distT="114300" distL="114300" distR="114300">
             <wp:extent cx="5943600" cy="2995613"/>
             <wp:effectExtent b="0" l="0" r="0" t="0"/>
-            <wp:docPr id="34" name="image8.png"/>
+            <wp:docPr id="34" name="image16.png"/>
             <a:graphic>
               <a:graphicData uri="http://schemas.openxmlformats.org/drawingml/2006/picture">
                 <pic:pic>
                   <pic:nvPicPr>
-                    <pic:cNvPr id="0" name="image8.png"/>
+                    <pic:cNvPr id="0" name="image16.png"/>
                     <pic:cNvPicPr preferRelativeResize="0"/>
                   </pic:nvPicPr>
                   <pic:blipFill>
@@ -5140,12 +5140,12 @@
           <wp:extent cx="7786688" cy="1060518"/>
           <wp:effectExtent b="0" l="0" r="0" t="0"/>
           <wp:wrapSquare wrapText="bothSides" distB="0" distT="0" distL="0" distR="0"/>
-          <wp:docPr descr="footer graphic" id="36" name="image13.png"/>
+          <wp:docPr descr="footer graphic" id="36" name="image18.png"/>
           <a:graphic>
             <a:graphicData uri="http://schemas.openxmlformats.org/drawingml/2006/picture">
               <pic:pic>
                 <pic:nvPicPr>
-                  <pic:cNvPr descr="footer graphic" id="0" name="image13.png"/>
+                  <pic:cNvPr descr="footer graphic" id="0" name="image18.png"/>
                   <pic:cNvPicPr preferRelativeResize="0"/>
                 </pic:nvPicPr>
                 <pic:blipFill>
@@ -5207,12 +5207,12 @@
           <wp:extent cx="7786688" cy="1060518"/>
           <wp:effectExtent b="0" l="0" r="0" t="0"/>
           <wp:wrapSquare wrapText="bothSides" distB="0" distT="0" distL="0" distR="0"/>
-          <wp:docPr descr="footer graphic" id="35" name="image13.png"/>
+          <wp:docPr descr="footer graphic" id="35" name="image18.png"/>
           <a:graphic>
             <a:graphicData uri="http://schemas.openxmlformats.org/drawingml/2006/picture">
               <pic:pic>
                 <pic:nvPicPr>
-                  <pic:cNvPr descr="footer graphic" id="0" name="image13.png"/>
+                  <pic:cNvPr descr="footer graphic" id="0" name="image18.png"/>
                   <pic:cNvPicPr preferRelativeResize="0"/>
                 </pic:nvPicPr>
                 <pic:blipFill>
@@ -5292,12 +5292,12 @@
           <wp:extent cx="1143000" cy="1143000"/>
           <wp:effectExtent b="0" l="0" r="0" t="0"/>
           <wp:wrapSquare wrapText="bothSides" distB="0" distT="0" distL="0" distR="0"/>
-          <wp:docPr descr="corner graphic" id="38" name="image10.png"/>
+          <wp:docPr descr="corner graphic" id="38" name="image17.png"/>
           <a:graphic>
             <a:graphicData uri="http://schemas.openxmlformats.org/drawingml/2006/picture">
               <pic:pic>
                 <pic:nvPicPr>
-                  <pic:cNvPr descr="corner graphic" id="0" name="image10.png"/>
+                  <pic:cNvPr descr="corner graphic" id="0" name="image17.png"/>
                   <pic:cNvPicPr preferRelativeResize="0"/>
                 </pic:nvPicPr>
                 <pic:blipFill>
@@ -5358,12 +5358,12 @@
           <wp:extent cx="2281450" cy="2281450"/>
           <wp:effectExtent b="0" l="0" r="0" t="0"/>
           <wp:wrapSquare wrapText="bothSides" distB="0" distT="0" distL="0" distR="0"/>
-          <wp:docPr descr="corner graphic" id="37" name="image11.png"/>
+          <wp:docPr descr="corner graphic" id="37" name="image15.png"/>
           <a:graphic>
             <a:graphicData uri="http://schemas.openxmlformats.org/drawingml/2006/picture">
               <pic:pic>
                 <pic:nvPicPr>
-                  <pic:cNvPr descr="corner graphic" id="0" name="image11.png"/>
+                  <pic:cNvPr descr="corner graphic" id="0" name="image15.png"/>
                   <pic:cNvPicPr preferRelativeResize="0"/>
                 </pic:nvPicPr>
                 <pic:blipFill>

</xml_diff>